<commit_message>
added CSS GRID conspect and playground example
</commit_message>
<xml_diff>
--- a/server_side/MongoDB.docx
+++ b/server_side/MongoDB.docx
@@ -8691,11 +8691,7 @@
       </w:pPr>
       <w:r>
         <w:rPr/>
-        <w:t xml:space="preserve">Данные геолокации в Монго хранятся в формате geojson </w:t>
-      </w:r>
-      <w:r>
-        <w:rPr/>
-        <w:t>(</w:t>
+        <w:t>Данные геолокации в Монго хранятся в формате geojson (</w:t>
       </w:r>
       <w:hyperlink r:id="rId5">
         <w:r>
@@ -8705,12 +8701,10 @@
           <w:t>http://geojson.org/</w:t>
         </w:r>
       </w:hyperlink>
-      <w:hyperlink r:id="rId6">
-        <w:r>
-          <w:rPr/>
-          <w:t>):</w:t>
-        </w:r>
-      </w:hyperlink>
+      <w:r>
+        <w:rPr/>
+        <w:t>):</w:t>
+      </w:r>
     </w:p>
     <w:p>
       <w:pPr>
@@ -8895,6 +8889,434 @@
       <w:r>
         <w:rPr/>
         <w:t>});</w:t>
+      </w:r>
+    </w:p>
+    <w:p>
+      <w:pPr>
+        <w:pStyle w:val="Code1"/>
+        <w:rPr/>
+      </w:pPr>
+      <w:r>
+        <w:rPr/>
+      </w:r>
+    </w:p>
+    <w:p>
+      <w:pPr>
+        <w:pStyle w:val="Normal"/>
+        <w:rPr/>
+      </w:pPr>
+      <w:r>
+        <w:rPr/>
+        <w:t xml:space="preserve">При попытке прогнать геолокацию через тесты Mocha, будет возникать ошибка no geolocation indeces. Несмотря на то, что индексы были назначены, если в тестах есть удаление всей базы данных перед каждым тестом, индексы будут так же удаляться, и поиск по ним будет невозможен. Решение проблемы — в файле, который дропает коллецию, например </w:t>
+      </w:r>
+      <w:r>
+        <w:rPr>
+          <w:b/>
+          <w:bCs/>
+        </w:rPr>
+        <w:t>test_helper.js</w:t>
+      </w:r>
+      <w:r>
+        <w:rPr/>
+        <w:t>, дописать ensureIndex:</w:t>
+      </w:r>
+    </w:p>
+    <w:p>
+      <w:pPr>
+        <w:pStyle w:val="Code1"/>
+        <w:rPr/>
+      </w:pPr>
+      <w:r>
+        <w:rPr/>
+        <w:t>beforeEach((done) =&gt; {</w:t>
+      </w:r>
+    </w:p>
+    <w:p>
+      <w:pPr>
+        <w:pStyle w:val="Code1"/>
+        <w:rPr/>
+      </w:pPr>
+      <w:r>
+        <w:rPr/>
+        <w:t xml:space="preserve">  </w:t>
+      </w:r>
+      <w:r>
+        <w:rPr/>
+        <w:t>const {drivers} = mongoose.connection.collections;</w:t>
+      </w:r>
+    </w:p>
+    <w:p>
+      <w:pPr>
+        <w:pStyle w:val="Code1"/>
+        <w:rPr/>
+      </w:pPr>
+      <w:r>
+        <w:rPr/>
+        <w:t xml:space="preserve">  </w:t>
+      </w:r>
+      <w:r>
+        <w:rPr/>
+        <w:t>drivers</w:t>
+      </w:r>
+    </w:p>
+    <w:p>
+      <w:pPr>
+        <w:pStyle w:val="Code1"/>
+        <w:rPr/>
+      </w:pPr>
+      <w:r>
+        <w:rPr/>
+        <w:t xml:space="preserve">    </w:t>
+      </w:r>
+      <w:r>
+        <w:rPr/>
+        <w:t>.drop()</w:t>
+      </w:r>
+    </w:p>
+    <w:p>
+      <w:pPr>
+        <w:pStyle w:val="Code1"/>
+        <w:rPr/>
+      </w:pPr>
+      <w:r>
+        <w:rPr/>
+        <w:t xml:space="preserve">    </w:t>
+      </w:r>
+      <w:r>
+        <w:rPr/>
+        <w:t>.then(() =&gt; drivers.ensureIndex({'geometry.coordinates': '2dsphere'}))</w:t>
+      </w:r>
+    </w:p>
+    <w:p>
+      <w:pPr>
+        <w:pStyle w:val="Code1"/>
+        <w:rPr/>
+      </w:pPr>
+      <w:r>
+        <w:rPr/>
+        <w:t xml:space="preserve">    </w:t>
+      </w:r>
+      <w:r>
+        <w:rPr/>
+        <w:t>.then(() =&gt; done())</w:t>
+      </w:r>
+    </w:p>
+    <w:p>
+      <w:pPr>
+        <w:pStyle w:val="Code1"/>
+        <w:rPr/>
+      </w:pPr>
+      <w:r>
+        <w:rPr/>
+        <w:t xml:space="preserve">    </w:t>
+      </w:r>
+      <w:r>
+        <w:rPr/>
+        <w:t>.catch(() =&gt; done());</w:t>
+      </w:r>
+    </w:p>
+    <w:p>
+      <w:pPr>
+        <w:pStyle w:val="Code1"/>
+        <w:rPr/>
+      </w:pPr>
+      <w:r>
+        <w:rPr/>
+        <w:t>});</w:t>
+      </w:r>
+    </w:p>
+    <w:p>
+      <w:pPr>
+        <w:pStyle w:val="Code1"/>
+        <w:rPr/>
+      </w:pPr>
+      <w:r>
+        <w:rPr/>
+      </w:r>
+    </w:p>
+    <w:p>
+      <w:pPr>
+        <w:pStyle w:val="Normal"/>
+        <w:rPr/>
+      </w:pPr>
+      <w:r>
+        <w:rPr/>
+        <w:t>Следующая ошибка, которая может возникнуть — сообщение типа «</w:t>
+      </w:r>
+      <w:r>
+        <w:rPr>
+          <w:b w:val="false"/>
+          <w:bCs w:val="false"/>
+        </w:rPr>
+        <w:t xml:space="preserve">lng and lat must be points». Возникает она потому, что express передает данные в MongoDB как строка, а Монго их требует как числа. Для этого можно использовать команду parseFloat() в файле </w:t>
+      </w:r>
+      <w:r>
+        <w:rPr>
+          <w:b/>
+          <w:bCs/>
+        </w:rPr>
+        <w:t>drivers_controller.j</w:t>
+      </w:r>
+      <w:r>
+        <w:rPr>
+          <w:b/>
+          <w:bCs/>
+        </w:rPr>
+        <w:t xml:space="preserve">s. </w:t>
+      </w:r>
+      <w:r>
+        <w:rPr>
+          <w:b w:val="false"/>
+          <w:bCs w:val="false"/>
+        </w:rPr>
+        <w:t>Так же мне не удалось запустить функционал через встроенную в mongoose geoNear, решение со стака заработало череза аггрегацию:</w:t>
+      </w:r>
+    </w:p>
+    <w:p>
+      <w:pPr>
+        <w:pStyle w:val="Code1"/>
+        <w:rPr/>
+      </w:pPr>
+      <w:r>
+        <w:rPr/>
+        <w:t xml:space="preserve">  </w:t>
+      </w:r>
+      <w:r>
+        <w:rPr/>
+        <w:t>index(req, res, next) {</w:t>
+      </w:r>
+    </w:p>
+    <w:p>
+      <w:pPr>
+        <w:pStyle w:val="Code1"/>
+        <w:rPr/>
+      </w:pPr>
+      <w:r>
+        <w:rPr/>
+        <w:t xml:space="preserve">    </w:t>
+      </w:r>
+      <w:r>
+        <w:rPr/>
+        <w:t>const {lng, lat} = req.query; // http://site.com?lng=80&amp;lat=20</w:t>
+      </w:r>
+    </w:p>
+    <w:p>
+      <w:pPr>
+        <w:pStyle w:val="Code1"/>
+        <w:rPr/>
+      </w:pPr>
+      <w:r>
+        <w:rPr/>
+      </w:r>
+    </w:p>
+    <w:p>
+      <w:pPr>
+        <w:pStyle w:val="Code1"/>
+        <w:rPr/>
+      </w:pPr>
+      <w:r>
+        <w:rPr/>
+        <w:t xml:space="preserve">    </w:t>
+      </w:r>
+      <w:r>
+        <w:rPr/>
+        <w:t>Driver.aggregate([</w:t>
+      </w:r>
+    </w:p>
+    <w:p>
+      <w:pPr>
+        <w:pStyle w:val="Code1"/>
+        <w:rPr/>
+      </w:pPr>
+      <w:r>
+        <w:rPr/>
+        <w:t xml:space="preserve">        </w:t>
+      </w:r>
+      <w:r>
+        <w:rPr/>
+        <w:t>{</w:t>
+      </w:r>
+    </w:p>
+    <w:p>
+      <w:pPr>
+        <w:pStyle w:val="Code1"/>
+        <w:rPr/>
+      </w:pPr>
+      <w:r>
+        <w:rPr/>
+        <w:t xml:space="preserve">          </w:t>
+      </w:r>
+      <w:r>
+        <w:rPr/>
+        <w:t>'$geoNear': {</w:t>
+      </w:r>
+    </w:p>
+    <w:p>
+      <w:pPr>
+        <w:pStyle w:val="Code1"/>
+        <w:rPr/>
+      </w:pPr>
+      <w:r>
+        <w:rPr/>
+        <w:t xml:space="preserve">            </w:t>
+      </w:r>
+      <w:r>
+        <w:rPr/>
+        <w:t>'near':  {</w:t>
+      </w:r>
+    </w:p>
+    <w:p>
+      <w:pPr>
+        <w:pStyle w:val="Code1"/>
+        <w:rPr/>
+      </w:pPr>
+      <w:r>
+        <w:rPr/>
+        <w:t xml:space="preserve">              </w:t>
+      </w:r>
+      <w:r>
+        <w:rPr/>
+        <w:t>type: 'Point',</w:t>
+      </w:r>
+    </w:p>
+    <w:p>
+      <w:pPr>
+        <w:pStyle w:val="Code1"/>
+        <w:rPr/>
+      </w:pPr>
+      <w:r>
+        <w:rPr/>
+        <w:t xml:space="preserve">              </w:t>
+      </w:r>
+      <w:r>
+        <w:rPr/>
+        <w:t>coordinates: [parseFloat(lng), parseFloat(lat)]},</w:t>
+      </w:r>
+    </w:p>
+    <w:p>
+      <w:pPr>
+        <w:pStyle w:val="Code1"/>
+        <w:rPr/>
+      </w:pPr>
+      <w:r>
+        <w:rPr/>
+        <w:t xml:space="preserve">            </w:t>
+      </w:r>
+      <w:r>
+        <w:rPr/>
+        <w:t>'spherical': true,</w:t>
+      </w:r>
+    </w:p>
+    <w:p>
+      <w:pPr>
+        <w:pStyle w:val="Code1"/>
+        <w:rPr/>
+      </w:pPr>
+      <w:r>
+        <w:rPr/>
+        <w:t xml:space="preserve">            </w:t>
+      </w:r>
+      <w:r>
+        <w:rPr/>
+        <w:t>'distanceField': 'dist',</w:t>
+      </w:r>
+    </w:p>
+    <w:p>
+      <w:pPr>
+        <w:pStyle w:val="Code1"/>
+        <w:rPr/>
+      </w:pPr>
+      <w:r>
+        <w:rPr/>
+        <w:t xml:space="preserve">            </w:t>
+      </w:r>
+      <w:r>
+        <w:rPr/>
+        <w:t>'maxDistance': 200000 // 200km</w:t>
+      </w:r>
+    </w:p>
+    <w:p>
+      <w:pPr>
+        <w:pStyle w:val="Code1"/>
+        <w:rPr/>
+      </w:pPr>
+      <w:r>
+        <w:rPr/>
+        <w:t xml:space="preserve">          </w:t>
+      </w:r>
+      <w:r>
+        <w:rPr/>
+        <w:t>}</w:t>
+      </w:r>
+    </w:p>
+    <w:p>
+      <w:pPr>
+        <w:pStyle w:val="Code1"/>
+        <w:rPr/>
+      </w:pPr>
+      <w:r>
+        <w:rPr/>
+        <w:t xml:space="preserve">        </w:t>
+      </w:r>
+      <w:r>
+        <w:rPr/>
+        <w:t>}</w:t>
+      </w:r>
+    </w:p>
+    <w:p>
+      <w:pPr>
+        <w:pStyle w:val="Code1"/>
+        <w:rPr/>
+      </w:pPr>
+      <w:r>
+        <w:rPr/>
+        <w:t xml:space="preserve">      </w:t>
+      </w:r>
+      <w:r>
+        <w:rPr/>
+        <w:t>])</w:t>
+      </w:r>
+    </w:p>
+    <w:p>
+      <w:pPr>
+        <w:pStyle w:val="Code1"/>
+        <w:rPr/>
+      </w:pPr>
+      <w:r>
+        <w:rPr/>
+        <w:t xml:space="preserve">      </w:t>
+      </w:r>
+      <w:r>
+        <w:rPr/>
+        <w:t>.then((drivers) =&gt; res.send(drivers))</w:t>
+      </w:r>
+    </w:p>
+    <w:p>
+      <w:pPr>
+        <w:pStyle w:val="Code1"/>
+        <w:rPr/>
+      </w:pPr>
+      <w:r>
+        <w:rPr/>
+        <w:t xml:space="preserve">      </w:t>
+      </w:r>
+      <w:r>
+        <w:rPr/>
+        <w:t>.catch(next)</w:t>
+      </w:r>
+    </w:p>
+    <w:p>
+      <w:pPr>
+        <w:pStyle w:val="Code1"/>
+        <w:rPr/>
+      </w:pPr>
+      <w:r>
+        <w:rPr/>
+        <w:t xml:space="preserve">  </w:t>
+      </w:r>
+      <w:r>
+        <w:rPr/>
+        <w:t>}</w:t>
       </w:r>
     </w:p>
     <w:sectPr>
@@ -9521,6 +9943,7 @@
       </w:pPr>
       <w:rPr>
         <w:rFonts w:ascii="Wingdings" w:hAnsi="Wingdings" w:cs="Wingdings" w:hint="default"/>
+        <w:rFonts w:cs="Wingdings"/>
       </w:rPr>
     </w:lvl>
     <w:lvl w:ilvl="1">
@@ -9536,6 +9959,7 @@
       </w:pPr>
       <w:rPr>
         <w:rFonts w:ascii="Wingdings" w:hAnsi="Wingdings" w:cs="Wingdings" w:hint="default"/>
+        <w:rFonts w:cs="Wingdings"/>
       </w:rPr>
     </w:lvl>
     <w:lvl w:ilvl="2">
@@ -9551,6 +9975,7 @@
       </w:pPr>
       <w:rPr>
         <w:rFonts w:ascii="Wingdings" w:hAnsi="Wingdings" w:cs="Wingdings" w:hint="default"/>
+        <w:rFonts w:cs="Wingdings"/>
       </w:rPr>
     </w:lvl>
     <w:lvl w:ilvl="3">
@@ -9566,6 +9991,7 @@
       </w:pPr>
       <w:rPr>
         <w:rFonts w:ascii="Wingdings" w:hAnsi="Wingdings" w:cs="Wingdings" w:hint="default"/>
+        <w:rFonts w:cs="Wingdings"/>
       </w:rPr>
     </w:lvl>
     <w:lvl w:ilvl="4">
@@ -9581,6 +10007,7 @@
       </w:pPr>
       <w:rPr>
         <w:rFonts w:ascii="Wingdings" w:hAnsi="Wingdings" w:cs="Wingdings" w:hint="default"/>
+        <w:rFonts w:cs="Wingdings"/>
       </w:rPr>
     </w:lvl>
     <w:lvl w:ilvl="5">
@@ -9596,6 +10023,7 @@
       </w:pPr>
       <w:rPr>
         <w:rFonts w:ascii="Wingdings" w:hAnsi="Wingdings" w:cs="Wingdings" w:hint="default"/>
+        <w:rFonts w:cs="Wingdings"/>
       </w:rPr>
     </w:lvl>
     <w:lvl w:ilvl="6">
@@ -9611,6 +10039,7 @@
       </w:pPr>
       <w:rPr>
         <w:rFonts w:ascii="Wingdings" w:hAnsi="Wingdings" w:cs="Wingdings" w:hint="default"/>
+        <w:rFonts w:cs="Wingdings"/>
       </w:rPr>
     </w:lvl>
     <w:lvl w:ilvl="7">
@@ -9626,6 +10055,7 @@
       </w:pPr>
       <w:rPr>
         <w:rFonts w:ascii="Wingdings" w:hAnsi="Wingdings" w:cs="Wingdings" w:hint="default"/>
+        <w:rFonts w:cs="Wingdings"/>
       </w:rPr>
     </w:lvl>
     <w:lvl w:ilvl="8">
@@ -9641,6 +10071,7 @@
       </w:pPr>
       <w:rPr>
         <w:rFonts w:ascii="Wingdings" w:hAnsi="Wingdings" w:cs="Wingdings" w:hint="default"/>
+        <w:rFonts w:cs="Wingdings"/>
       </w:rPr>
     </w:lvl>
   </w:abstractNum>
@@ -10986,6 +11417,384 @@
   </w:style>
   <w:style w:type="character" w:styleId="ListLabel132">
     <w:name w:val="ListLabel 132"/>
+    <w:qFormat/>
+    <w:rPr>
+      <w:rFonts w:cs="Wingdings"/>
+    </w:rPr>
+  </w:style>
+  <w:style w:type="character" w:styleId="ListLabel133">
+    <w:name w:val="ListLabel 133"/>
+    <w:qFormat/>
+    <w:rPr>
+      <w:rFonts w:cs="Symbol"/>
+    </w:rPr>
+  </w:style>
+  <w:style w:type="character" w:styleId="ListLabel134">
+    <w:name w:val="ListLabel 134"/>
+    <w:qFormat/>
+    <w:rPr>
+      <w:rFonts w:cs="Courier New"/>
+    </w:rPr>
+  </w:style>
+  <w:style w:type="character" w:styleId="ListLabel135">
+    <w:name w:val="ListLabel 135"/>
+    <w:qFormat/>
+    <w:rPr>
+      <w:rFonts w:cs="Wingdings"/>
+    </w:rPr>
+  </w:style>
+  <w:style w:type="character" w:styleId="ListLabel136">
+    <w:name w:val="ListLabel 136"/>
+    <w:qFormat/>
+    <w:rPr>
+      <w:rFonts w:cs="Symbol"/>
+    </w:rPr>
+  </w:style>
+  <w:style w:type="character" w:styleId="ListLabel137">
+    <w:name w:val="ListLabel 137"/>
+    <w:qFormat/>
+    <w:rPr>
+      <w:rFonts w:cs="Courier New"/>
+    </w:rPr>
+  </w:style>
+  <w:style w:type="character" w:styleId="ListLabel138">
+    <w:name w:val="ListLabel 138"/>
+    <w:qFormat/>
+    <w:rPr>
+      <w:rFonts w:cs="Wingdings"/>
+    </w:rPr>
+  </w:style>
+  <w:style w:type="character" w:styleId="ListLabel139">
+    <w:name w:val="ListLabel 139"/>
+    <w:qFormat/>
+    <w:rPr>
+      <w:rFonts w:cs="Symbol"/>
+    </w:rPr>
+  </w:style>
+  <w:style w:type="character" w:styleId="ListLabel140">
+    <w:name w:val="ListLabel 140"/>
+    <w:qFormat/>
+    <w:rPr>
+      <w:rFonts w:cs="Courier New"/>
+    </w:rPr>
+  </w:style>
+  <w:style w:type="character" w:styleId="ListLabel141">
+    <w:name w:val="ListLabel 141"/>
+    <w:qFormat/>
+    <w:rPr>
+      <w:rFonts w:cs="Wingdings"/>
+    </w:rPr>
+  </w:style>
+  <w:style w:type="character" w:styleId="ListLabel142">
+    <w:name w:val="ListLabel 142"/>
+    <w:qFormat/>
+    <w:rPr>
+      <w:rFonts w:cs="Symbol"/>
+    </w:rPr>
+  </w:style>
+  <w:style w:type="character" w:styleId="ListLabel143">
+    <w:name w:val="ListLabel 143"/>
+    <w:qFormat/>
+    <w:rPr>
+      <w:rFonts w:cs="Courier New"/>
+    </w:rPr>
+  </w:style>
+  <w:style w:type="character" w:styleId="ListLabel144">
+    <w:name w:val="ListLabel 144"/>
+    <w:qFormat/>
+    <w:rPr>
+      <w:rFonts w:cs="Wingdings"/>
+    </w:rPr>
+  </w:style>
+  <w:style w:type="character" w:styleId="ListLabel145">
+    <w:name w:val="ListLabel 145"/>
+    <w:qFormat/>
+    <w:rPr>
+      <w:rFonts w:cs="Symbol"/>
+    </w:rPr>
+  </w:style>
+  <w:style w:type="character" w:styleId="ListLabel146">
+    <w:name w:val="ListLabel 146"/>
+    <w:qFormat/>
+    <w:rPr>
+      <w:rFonts w:cs="Courier New"/>
+    </w:rPr>
+  </w:style>
+  <w:style w:type="character" w:styleId="ListLabel147">
+    <w:name w:val="ListLabel 147"/>
+    <w:qFormat/>
+    <w:rPr>
+      <w:rFonts w:cs="Wingdings"/>
+    </w:rPr>
+  </w:style>
+  <w:style w:type="character" w:styleId="ListLabel148">
+    <w:name w:val="ListLabel 148"/>
+    <w:qFormat/>
+    <w:rPr>
+      <w:rFonts w:cs="Symbol"/>
+    </w:rPr>
+  </w:style>
+  <w:style w:type="character" w:styleId="ListLabel149">
+    <w:name w:val="ListLabel 149"/>
+    <w:qFormat/>
+    <w:rPr>
+      <w:rFonts w:cs="Courier New"/>
+    </w:rPr>
+  </w:style>
+  <w:style w:type="character" w:styleId="ListLabel150">
+    <w:name w:val="ListLabel 150"/>
+    <w:qFormat/>
+    <w:rPr>
+      <w:rFonts w:cs="Wingdings"/>
+    </w:rPr>
+  </w:style>
+  <w:style w:type="character" w:styleId="ListLabel151">
+    <w:name w:val="ListLabel 151"/>
+    <w:qFormat/>
+    <w:rPr>
+      <w:rFonts w:cs="Symbol"/>
+    </w:rPr>
+  </w:style>
+  <w:style w:type="character" w:styleId="ListLabel152">
+    <w:name w:val="ListLabel 152"/>
+    <w:qFormat/>
+    <w:rPr>
+      <w:rFonts w:cs="Courier New"/>
+    </w:rPr>
+  </w:style>
+  <w:style w:type="character" w:styleId="ListLabel153">
+    <w:name w:val="ListLabel 153"/>
+    <w:qFormat/>
+    <w:rPr>
+      <w:rFonts w:cs="Wingdings"/>
+    </w:rPr>
+  </w:style>
+  <w:style w:type="character" w:styleId="ListLabel154">
+    <w:name w:val="ListLabel 154"/>
+    <w:qFormat/>
+    <w:rPr>
+      <w:rFonts w:cs="Symbol"/>
+    </w:rPr>
+  </w:style>
+  <w:style w:type="character" w:styleId="ListLabel155">
+    <w:name w:val="ListLabel 155"/>
+    <w:qFormat/>
+    <w:rPr>
+      <w:rFonts w:cs="Courier New"/>
+    </w:rPr>
+  </w:style>
+  <w:style w:type="character" w:styleId="ListLabel156">
+    <w:name w:val="ListLabel 156"/>
+    <w:qFormat/>
+    <w:rPr>
+      <w:rFonts w:cs="Wingdings"/>
+    </w:rPr>
+  </w:style>
+  <w:style w:type="character" w:styleId="ListLabel157">
+    <w:name w:val="ListLabel 157"/>
+    <w:qFormat/>
+    <w:rPr>
+      <w:rFonts w:cs="Symbol"/>
+    </w:rPr>
+  </w:style>
+  <w:style w:type="character" w:styleId="ListLabel158">
+    <w:name w:val="ListLabel 158"/>
+    <w:qFormat/>
+    <w:rPr>
+      <w:rFonts w:cs="Courier New"/>
+    </w:rPr>
+  </w:style>
+  <w:style w:type="character" w:styleId="ListLabel159">
+    <w:name w:val="ListLabel 159"/>
+    <w:qFormat/>
+    <w:rPr>
+      <w:rFonts w:cs="Wingdings"/>
+    </w:rPr>
+  </w:style>
+  <w:style w:type="character" w:styleId="ListLabel160">
+    <w:name w:val="ListLabel 160"/>
+    <w:qFormat/>
+    <w:rPr>
+      <w:rFonts w:cs="Symbol"/>
+    </w:rPr>
+  </w:style>
+  <w:style w:type="character" w:styleId="ListLabel161">
+    <w:name w:val="ListLabel 161"/>
+    <w:qFormat/>
+    <w:rPr>
+      <w:rFonts w:cs="Courier New"/>
+    </w:rPr>
+  </w:style>
+  <w:style w:type="character" w:styleId="ListLabel162">
+    <w:name w:val="ListLabel 162"/>
+    <w:qFormat/>
+    <w:rPr>
+      <w:rFonts w:cs="Wingdings"/>
+    </w:rPr>
+  </w:style>
+  <w:style w:type="character" w:styleId="ListLabel163">
+    <w:name w:val="ListLabel 163"/>
+    <w:qFormat/>
+    <w:rPr>
+      <w:rFonts w:cs="Symbol"/>
+    </w:rPr>
+  </w:style>
+  <w:style w:type="character" w:styleId="ListLabel164">
+    <w:name w:val="ListLabel 164"/>
+    <w:qFormat/>
+    <w:rPr>
+      <w:rFonts w:cs="Courier New"/>
+    </w:rPr>
+  </w:style>
+  <w:style w:type="character" w:styleId="ListLabel165">
+    <w:name w:val="ListLabel 165"/>
+    <w:qFormat/>
+    <w:rPr>
+      <w:rFonts w:cs="Wingdings"/>
+    </w:rPr>
+  </w:style>
+  <w:style w:type="character" w:styleId="ListLabel166">
+    <w:name w:val="ListLabel 166"/>
+    <w:qFormat/>
+    <w:rPr>
+      <w:rFonts w:cs="Symbol"/>
+    </w:rPr>
+  </w:style>
+  <w:style w:type="character" w:styleId="ListLabel167">
+    <w:name w:val="ListLabel 167"/>
+    <w:qFormat/>
+    <w:rPr>
+      <w:rFonts w:cs="Courier New"/>
+    </w:rPr>
+  </w:style>
+  <w:style w:type="character" w:styleId="ListLabel168">
+    <w:name w:val="ListLabel 168"/>
+    <w:qFormat/>
+    <w:rPr>
+      <w:rFonts w:cs="Wingdings"/>
+    </w:rPr>
+  </w:style>
+  <w:style w:type="character" w:styleId="ListLabel169">
+    <w:name w:val="ListLabel 169"/>
+    <w:qFormat/>
+    <w:rPr>
+      <w:rFonts w:cs="Symbol"/>
+    </w:rPr>
+  </w:style>
+  <w:style w:type="character" w:styleId="ListLabel170">
+    <w:name w:val="ListLabel 170"/>
+    <w:qFormat/>
+    <w:rPr>
+      <w:rFonts w:cs="Courier New"/>
+    </w:rPr>
+  </w:style>
+  <w:style w:type="character" w:styleId="ListLabel171">
+    <w:name w:val="ListLabel 171"/>
+    <w:qFormat/>
+    <w:rPr>
+      <w:rFonts w:cs="Wingdings"/>
+    </w:rPr>
+  </w:style>
+  <w:style w:type="character" w:styleId="ListLabel172">
+    <w:name w:val="ListLabel 172"/>
+    <w:qFormat/>
+    <w:rPr>
+      <w:rFonts w:cs="Symbol"/>
+    </w:rPr>
+  </w:style>
+  <w:style w:type="character" w:styleId="ListLabel173">
+    <w:name w:val="ListLabel 173"/>
+    <w:qFormat/>
+    <w:rPr>
+      <w:rFonts w:cs="Courier New"/>
+    </w:rPr>
+  </w:style>
+  <w:style w:type="character" w:styleId="ListLabel174">
+    <w:name w:val="ListLabel 174"/>
+    <w:qFormat/>
+    <w:rPr>
+      <w:rFonts w:cs="Wingdings"/>
+    </w:rPr>
+  </w:style>
+  <w:style w:type="character" w:styleId="ListLabel175">
+    <w:name w:val="ListLabel 175"/>
+    <w:qFormat/>
+    <w:rPr>
+      <w:rFonts w:cs="Symbol"/>
+    </w:rPr>
+  </w:style>
+  <w:style w:type="character" w:styleId="ListLabel176">
+    <w:name w:val="ListLabel 176"/>
+    <w:qFormat/>
+    <w:rPr>
+      <w:rFonts w:cs="Courier New"/>
+    </w:rPr>
+  </w:style>
+  <w:style w:type="character" w:styleId="ListLabel177">
+    <w:name w:val="ListLabel 177"/>
+    <w:qFormat/>
+    <w:rPr>
+      <w:rFonts w:cs="Wingdings"/>
+    </w:rPr>
+  </w:style>
+  <w:style w:type="character" w:styleId="ListLabel178">
+    <w:name w:val="ListLabel 178"/>
+    <w:qFormat/>
+    <w:rPr>
+      <w:rFonts w:cs="Wingdings"/>
+    </w:rPr>
+  </w:style>
+  <w:style w:type="character" w:styleId="ListLabel179">
+    <w:name w:val="ListLabel 179"/>
+    <w:qFormat/>
+    <w:rPr>
+      <w:rFonts w:cs="Wingdings"/>
+    </w:rPr>
+  </w:style>
+  <w:style w:type="character" w:styleId="ListLabel180">
+    <w:name w:val="ListLabel 180"/>
+    <w:qFormat/>
+    <w:rPr>
+      <w:rFonts w:cs="Wingdings"/>
+    </w:rPr>
+  </w:style>
+  <w:style w:type="character" w:styleId="ListLabel181">
+    <w:name w:val="ListLabel 181"/>
+    <w:qFormat/>
+    <w:rPr>
+      <w:rFonts w:cs="Wingdings"/>
+    </w:rPr>
+  </w:style>
+  <w:style w:type="character" w:styleId="ListLabel182">
+    <w:name w:val="ListLabel 182"/>
+    <w:qFormat/>
+    <w:rPr>
+      <w:rFonts w:cs="Wingdings"/>
+    </w:rPr>
+  </w:style>
+  <w:style w:type="character" w:styleId="ListLabel183">
+    <w:name w:val="ListLabel 183"/>
+    <w:qFormat/>
+    <w:rPr>
+      <w:rFonts w:cs="Wingdings"/>
+    </w:rPr>
+  </w:style>
+  <w:style w:type="character" w:styleId="ListLabel184">
+    <w:name w:val="ListLabel 184"/>
+    <w:qFormat/>
+    <w:rPr>
+      <w:rFonts w:cs="Wingdings"/>
+    </w:rPr>
+  </w:style>
+  <w:style w:type="character" w:styleId="ListLabel185">
+    <w:name w:val="ListLabel 185"/>
+    <w:qFormat/>
+    <w:rPr>
+      <w:rFonts w:cs="Wingdings"/>
+    </w:rPr>
+  </w:style>
+  <w:style w:type="character" w:styleId="ListLabel186">
+    <w:name w:val="ListLabel 186"/>
     <w:qFormat/>
     <w:rPr>
       <w:rFonts w:cs="Wingdings"/>

</xml_diff>